<commit_message>
Dodat log inspektora, promenjen SSU 7.2a.
</commit_message>
<xml_diff>
--- a/Faza 2/SSU dokumenti/7.2a - Pregled utakmica.docx
+++ b/Faza 2/SSU dokumenti/7.2a - Pregled utakmica.docx
@@ -1416,15 +1416,15 @@
           <w:szCs w:val="24"/>
           <w:lang w:val="sr-Cyrl-RS"/>
         </w:rPr>
-        <w:t>Жељена акција подразумева избор одговарајућег спорта из листе, и одговарајућег датума из календара</w:t>
-      </w:r>
-      <w:r>
-        <w:rPr>
-          <w:sz w:val="24"/>
-          <w:szCs w:val="24"/>
-          <w:lang w:val="sr-Cyrl-RS"/>
-        </w:rPr>
-        <w:t>. Када корисник изабере спорт, биће му приказани сви мечеви тог спорта који се играју претходно селектованог дана (иницијално текући дан). Када корисник изабере датум, биће му приказани сви мечеви претходног изабраног спорта који се играју тог дана.</w:t>
+        <w:t>Жељена акција подразумева одговарајућег датума из календара</w:t>
+      </w:r>
+      <w:r>
+        <w:rPr>
+          <w:sz w:val="24"/>
+          <w:szCs w:val="24"/>
+          <w:lang w:val="sr-Cyrl-RS"/>
+        </w:rPr>
+        <w:t>. Када корисник изабере датум, биће му приказани сви мечеви који се играју тог дана.</w:t>
       </w:r>
     </w:p>
     <w:p>
@@ -1491,22 +1491,22 @@
           <w:szCs w:val="24"/>
           <w:lang w:val="sr-Cyrl-RS"/>
         </w:rPr>
-        <w:t>датум из календара и</w:t>
-      </w:r>
-      <w:r>
-        <w:rPr>
-          <w:sz w:val="24"/>
-          <w:szCs w:val="24"/>
-        </w:rPr>
-        <w:t>/</w:t>
-      </w:r>
-      <w:r>
-        <w:rPr>
-          <w:sz w:val="24"/>
-          <w:szCs w:val="24"/>
-          <w:lang w:val="sr-Cyrl-RS"/>
-        </w:rPr>
-        <w:t xml:space="preserve">или спорт из листе. Иницијално постављени датум је текући дан, а иницијално постављен спорт је фудбал. Када корисник изабере одговарајуће податке, страница са мечевима се ажурира у складу </w:t>
+        <w:t>датум из календара. Иницијално постављени датум је текући дан</w:t>
+      </w:r>
+      <w:r>
+        <w:rPr>
+          <w:sz w:val="24"/>
+          <w:szCs w:val="24"/>
+        </w:rPr>
+        <w:t>.</w:t>
+      </w:r>
+      <w:r>
+        <w:rPr>
+          <w:sz w:val="24"/>
+          <w:szCs w:val="24"/>
+          <w:lang w:val="sr-Cyrl-RS"/>
+        </w:rPr>
+        <w:t xml:space="preserve"> Када корисник изабере одговарајуће податке, страница са мечевима се ажурира у складу </w:t>
       </w:r>
       <w:r>
         <w:rPr>
@@ -1644,8 +1644,7 @@
           <w:szCs w:val="24"/>
           <w:lang w:val="sr-Cyrl-RS"/>
         </w:rPr>
-        <w:lastRenderedPageBreak/>
-        <w:t>Приказане су све утакмице за одређени спорт и датум.</w:t>
+        <w:t>Приказане су све утакмице за одређени датум.</w:t>
       </w:r>
     </w:p>
     <w:p>
@@ -2321,22 +2320,22 @@
       </w:rPr>
     </w:lvl>
   </w:abstractNum>
-  <w:num w:numId="1">
+  <w:num w:numId="1" w16cid:durableId="634868021">
     <w:abstractNumId w:val="3"/>
   </w:num>
-  <w:num w:numId="2">
+  <w:num w:numId="2" w16cid:durableId="1729956977">
     <w:abstractNumId w:val="2"/>
   </w:num>
-  <w:num w:numId="3">
+  <w:num w:numId="3" w16cid:durableId="2101368833">
     <w:abstractNumId w:val="5"/>
   </w:num>
-  <w:num w:numId="4">
+  <w:num w:numId="4" w16cid:durableId="84111974">
     <w:abstractNumId w:val="4"/>
   </w:num>
-  <w:num w:numId="5">
+  <w:num w:numId="5" w16cid:durableId="1406295148">
     <w:abstractNumId w:val="1"/>
   </w:num>
-  <w:num w:numId="6">
+  <w:num w:numId="6" w16cid:durableId="87310169">
     <w:abstractNumId w:val="0"/>
   </w:num>
 </w:numbering>
@@ -2465,6 +2464,7 @@
     <w:lsdException w:name="HTML Sample" w:semiHidden="1" w:unhideWhenUsed="1"/>
     <w:lsdException w:name="HTML Typewriter" w:semiHidden="1" w:unhideWhenUsed="1"/>
     <w:lsdException w:name="HTML Variable" w:semiHidden="1" w:unhideWhenUsed="1"/>
+    <w:lsdException w:name="Normal Table" w:semiHidden="1" w:unhideWhenUsed="1"/>
     <w:lsdException w:name="annotation subject" w:semiHidden="1" w:unhideWhenUsed="1"/>
     <w:lsdException w:name="No List" w:semiHidden="1" w:unhideWhenUsed="1"/>
     <w:lsdException w:name="Outline List 1" w:semiHidden="1" w:unhideWhenUsed="1"/>
@@ -2507,8 +2507,11 @@
     <w:lsdException w:name="Table Contemporary" w:semiHidden="1" w:unhideWhenUsed="1"/>
     <w:lsdException w:name="Table Elegant" w:semiHidden="1" w:unhideWhenUsed="1"/>
     <w:lsdException w:name="Table Professional" w:semiHidden="1" w:unhideWhenUsed="1"/>
+    <w:lsdException w:name="Table Subtle 1" w:semiHidden="1" w:unhideWhenUsed="1"/>
     <w:lsdException w:name="Table Subtle 2" w:semiHidden="1" w:unhideWhenUsed="1"/>
     <w:lsdException w:name="Table Web 1" w:semiHidden="1" w:unhideWhenUsed="1"/>
+    <w:lsdException w:name="Table Web 2" w:semiHidden="1" w:unhideWhenUsed="1"/>
+    <w:lsdException w:name="Table Web 3" w:semiHidden="1" w:unhideWhenUsed="1"/>
     <w:lsdException w:name="Balloon Text" w:semiHidden="1" w:unhideWhenUsed="1"/>
     <w:lsdException w:name="Table Grid" w:uiPriority="39"/>
     <w:lsdException w:name="Table Theme" w:semiHidden="1" w:unhideWhenUsed="1"/>

</xml_diff>